<commit_message>
updated failing test doc
</commit_message>
<xml_diff>
--- a/Failing Test Descriptions.docx
+++ b/Failing Test Descriptions.docx
@@ -14,6 +14,9 @@
       <w:r>
         <w:t xml:space="preserve">This test verifies that a building has been placed on the selected tile. </w:t>
       </w:r>
+      <w:r>
+        <w:t>Since a land keeps track of its own building, this tests that a land recognizes a city on it.</w:t>
+      </w:r>
     </w:p>
     <w:p>
       <w:r>
@@ -25,170 +28,44 @@
     </w:p>
     <w:p>
       <w:r>
-        <w:t xml:space="preserve">Every building costs a different amount of resources. This checks that the correct number of resources was subtracted from a civilization’s stockpile. </w:t>
-      </w:r>
-    </w:p>
-    <w:p>
-      <w:pPr>
-        <w:rPr>
-          <w:u w:val="single"/>
-        </w:rPr>
-      </w:pPr>
-      <w:r>
-        <w:rPr>
-          <w:u w:val="single"/>
-        </w:rPr>
-        <w:t>Movement</w:t>
-      </w:r>
-    </w:p>
-    <w:p>
-      <w:r>
-        <w:t xml:space="preserve">Worker units can build buildings. This checks that the worker can move properly. </w:t>
-      </w:r>
-    </w:p>
-    <w:p>
-      <w:r>
-        <w:rPr>
-          <w:u w:val="single"/>
-        </w:rPr>
-        <w:t>Adding resources on turn</w:t>
-      </w:r>
-    </w:p>
-    <w:p>
-      <w:r>
-        <w:t>On moving to the next turn, the civilization’s stockpile should increase relative to the resources acquired and developed.</w:t>
-      </w:r>
-    </w:p>
-    <w:p>
-      <w:r>
-        <w:rPr>
-          <w:u w:val="single"/>
-        </w:rPr>
-        <w:t>Happiness</w:t>
-      </w:r>
-    </w:p>
-    <w:p>
-      <w:r>
-        <w:t xml:space="preserve">If the player’s food is negative, the player will eventually lose. This test verifies that the happiness value decreases correctly when the food is negative. </w:t>
-      </w:r>
-    </w:p>
-    <w:p>
-      <w:pPr>
-        <w:rPr>
-          <w:u w:val="single"/>
-        </w:rPr>
-      </w:pPr>
-      <w:r>
-        <w:rPr>
-          <w:u w:val="single"/>
-        </w:rPr>
-        <w:t>Growing a city- both sizes</w:t>
-      </w:r>
-    </w:p>
-    <w:p>
-      <w:r>
-        <w:t xml:space="preserve">A city can have 3 population sizes. </w:t>
-      </w:r>
-      <w:r>
-        <w:t xml:space="preserve">This checks that on the proper population, the city grows to the next size. </w:t>
-      </w:r>
-    </w:p>
-    <w:p>
-      <w:pPr>
-        <w:rPr>
-          <w:u w:val="single"/>
-        </w:rPr>
-      </w:pPr>
-      <w:r>
-        <w:rPr>
-          <w:u w:val="single"/>
-        </w:rPr>
-        <w:t>Correct building placement</w:t>
-      </w:r>
-    </w:p>
-    <w:p>
-      <w:r>
-        <w:t xml:space="preserve">This test ensures that a building can only be built on its resource type, i.e. </w:t>
-      </w:r>
-      <w:proofErr w:type="gramStart"/>
-      <w:r>
-        <w:t>a sawmill</w:t>
-      </w:r>
-      <w:proofErr w:type="gramEnd"/>
-      <w:r>
-        <w:t xml:space="preserve"> can only be built on forest. </w:t>
-      </w:r>
-    </w:p>
-    <w:p>
-      <w:r>
-        <w:rPr>
-          <w:u w:val="single"/>
-        </w:rPr>
-        <w:t>Research unlocks</w:t>
-      </w:r>
-    </w:p>
-    <w:p>
-      <w:r>
-        <w:t xml:space="preserve">This game has a rudimentary tech tree. This verifies that a certain technology is enabled after the number of turns is elapsed. </w:t>
-      </w:r>
-    </w:p>
-    <w:p>
-      <w:r>
-        <w:rPr>
-          <w:u w:val="single"/>
-        </w:rPr>
-        <w:t>Losing conditions- time expired</w:t>
-      </w:r>
-      <w:proofErr w:type="gramStart"/>
-      <w:r>
-        <w:rPr>
-          <w:u w:val="single"/>
-        </w:rPr>
-        <w:t>,  &lt;</w:t>
-      </w:r>
-      <w:proofErr w:type="gramEnd"/>
-      <w:r>
-        <w:rPr>
-          <w:u w:val="single"/>
-        </w:rPr>
-        <w:t>0 happiness</w:t>
-      </w:r>
-    </w:p>
-    <w:p>
-      <w:r>
-        <w:t>The player can lose if the civilization has negative food for too long, or if the time limit is reached. This checks both conditions.</w:t>
-      </w:r>
-    </w:p>
-    <w:p>
-      <w:r>
-        <w:rPr>
-          <w:u w:val="single"/>
-        </w:rPr>
-        <w:t xml:space="preserve">Win conditions- # resources, </w:t>
-      </w:r>
-      <w:proofErr w:type="spellStart"/>
-      <w:r>
-        <w:rPr>
-          <w:u w:val="single"/>
-        </w:rPr>
-        <w:t>amt</w:t>
-      </w:r>
-      <w:proofErr w:type="spellEnd"/>
-      <w:r>
-        <w:rPr>
-          <w:u w:val="single"/>
-        </w:rPr>
-        <w:t xml:space="preserve"> of land</w:t>
-      </w:r>
-    </w:p>
-    <w:p>
-      <w:r>
-        <w:t xml:space="preserve">Currently, the player wins if they have a certain number of each resource, or a certain amount of land controlled on the board. This test checks both conditions. Also, this may be expanded if more victory conditions are created. </w:t>
+        <w:t>Every building costs a different amount of resources. This checks that the correct number of resources was subtracted from a civilization’s stockpile</w:t>
+      </w:r>
+      <w:r>
+        <w:t xml:space="preserve"> after different buildings were built</w:t>
+      </w:r>
+      <w:r>
+        <w:t xml:space="preserve">. </w:t>
       </w:r>
       <w:bookmarkStart w:id="0" w:name="_GoBack"/>
       <w:bookmarkEnd w:id="0"/>
     </w:p>
     <w:p>
+      <w:r>
+        <w:rPr>
+          <w:u w:val="single"/>
+        </w:rPr>
+        <w:t>Adding resources on turn</w:t>
+      </w:r>
+    </w:p>
+    <w:p>
+      <w:r>
+        <w:t>On moving to the next turn, the civilization’s stockpile should increase relative to the resources acquired and developed.</w:t>
+      </w:r>
+    </w:p>
+    <w:p>
+      <w:r>
+        <w:rPr>
+          <w:u w:val="single"/>
+        </w:rPr>
+        <w:t>Happiness</w:t>
+      </w:r>
+    </w:p>
+    <w:p>
+      <w:r>
+        <w:t xml:space="preserve">If the player’s food is negative, the player will eventually lose. This test verifies that the happiness value decreases correctly when the food is negative. </w:t>
+      </w:r>
+    </w:p>
+    <w:p>
       <w:pPr>
         <w:rPr>
           <w:u w:val="single"/>
@@ -198,12 +75,126 @@
         <w:rPr>
           <w:u w:val="single"/>
         </w:rPr>
+        <w:t>Growing a city- both sizes</w:t>
+      </w:r>
+    </w:p>
+    <w:p>
+      <w:r>
+        <w:t xml:space="preserve">A city can have 3 population sizes. </w:t>
+      </w:r>
+      <w:r>
+        <w:t xml:space="preserve">This checks that on the proper population, the city grows to the next size. </w:t>
+      </w:r>
+    </w:p>
+    <w:p>
+      <w:pPr>
+        <w:rPr>
+          <w:u w:val="single"/>
+        </w:rPr>
+      </w:pPr>
+      <w:r>
+        <w:rPr>
+          <w:u w:val="single"/>
+        </w:rPr>
+        <w:t>Correct building placement</w:t>
+      </w:r>
+    </w:p>
+    <w:p>
+      <w:r>
+        <w:t xml:space="preserve">This test ensures that a building can only be built on its resource type, i.e. </w:t>
+      </w:r>
+      <w:proofErr w:type="gramStart"/>
+      <w:r>
+        <w:t>a sawmill</w:t>
+      </w:r>
+      <w:proofErr w:type="gramEnd"/>
+      <w:r>
+        <w:t xml:space="preserve"> can only be built on forest. </w:t>
+      </w:r>
+    </w:p>
+    <w:p>
+      <w:r>
+        <w:rPr>
+          <w:u w:val="single"/>
+        </w:rPr>
+        <w:t>Research unlocks</w:t>
+      </w:r>
+    </w:p>
+    <w:p>
+      <w:r>
+        <w:t xml:space="preserve">This game has a rudimentary tech tree. This verifies that a certain technology is enabled after the number of turns is elapsed. </w:t>
+      </w:r>
+    </w:p>
+    <w:p>
+      <w:r>
+        <w:rPr>
+          <w:u w:val="single"/>
+        </w:rPr>
+        <w:t>Losing conditions- time expired</w:t>
+      </w:r>
+      <w:proofErr w:type="gramStart"/>
+      <w:r>
+        <w:rPr>
+          <w:u w:val="single"/>
+        </w:rPr>
+        <w:t>,  &lt;</w:t>
+      </w:r>
+      <w:proofErr w:type="gramEnd"/>
+      <w:r>
+        <w:rPr>
+          <w:u w:val="single"/>
+        </w:rPr>
+        <w:t>0 happiness</w:t>
+      </w:r>
+    </w:p>
+    <w:p>
+      <w:r>
+        <w:t>The player can lose if the civilization has negative food for too long, or if the time limit is reached. This checks both conditions.</w:t>
+      </w:r>
+    </w:p>
+    <w:p>
+      <w:r>
+        <w:rPr>
+          <w:u w:val="single"/>
+        </w:rPr>
+        <w:t xml:space="preserve">Win conditions- # resources, </w:t>
+      </w:r>
+      <w:proofErr w:type="spellStart"/>
+      <w:r>
+        <w:rPr>
+          <w:u w:val="single"/>
+        </w:rPr>
+        <w:t>amt</w:t>
+      </w:r>
+      <w:proofErr w:type="spellEnd"/>
+      <w:r>
+        <w:rPr>
+          <w:u w:val="single"/>
+        </w:rPr>
+        <w:t xml:space="preserve"> of land</w:t>
+      </w:r>
+    </w:p>
+    <w:p>
+      <w:r>
+        <w:t xml:space="preserve">Currently, the player wins if they have a certain number of each resource, or a certain amount of land controlled on the board. This test checks both conditions. Also, this may be expanded if more victory conditions are created. </w:t>
+      </w:r>
+    </w:p>
+    <w:p>
+      <w:pPr>
+        <w:rPr>
+          <w:u w:val="single"/>
+        </w:rPr>
+      </w:pPr>
+      <w:r>
+        <w:rPr>
+          <w:u w:val="single"/>
+        </w:rPr>
+        <w:t>Random checkers</w:t>
+      </w:r>
+    </w:p>
+    <w:p>
+      <w:r>
         <w:lastRenderedPageBreak/>
-        <w:t>Random checkers</w:t>
-      </w:r>
-    </w:p>
-    <w:p>
-      <w:r>
         <w:t xml:space="preserve">Part of this program randomly generates a map with the different terrain types. This checks that we have at least some of every terrain type on the map. </w:t>
       </w:r>
     </w:p>
@@ -259,6 +250,7 @@
         <w:t xml:space="preserve">, as well as random generation for the random map. </w:t>
       </w:r>
     </w:p>
+    <w:p/>
     <w:sectPr>
       <w:pgSz w:w="12240" w:h="15840"/>
       <w:pgMar w:top="1440" w:right="1440" w:bottom="1440" w:left="1440" w:header="720" w:footer="720" w:gutter="0"/>

</xml_diff>